<commit_message>
docs: add robustness diagrams for use cases 35, 36, and 37, and description for use case 37 📝🔧
- Created robustness diagrams for use cases 35, 36, and 37.
- Added detailed description for use case 37.
</commit_message>
<xml_diff>
--- a/Documentación/CU-35_ConsultarReporteDeVentas/Descripcion.docx
+++ b/Documentación/CU-35_ConsultarReporteDeVentas/Descripcion.docx
@@ -275,25 +275,57 @@
               <w:jc w:val="both"/>
             </w:pPr>
             <w:r>
-              <w:t>El sistema consulta la base de datos y recupera la información de la VENTA(NoVenta, FechaRegistro, Total) y CAJA(NoCaja)</w:t>
+              <w:t xml:space="preserve">El sistema consulta la base de datos y recupera la información de la </w:t>
+            </w:r>
+            <w:r>
+              <w:t>VENTA (</w:t>
+            </w:r>
+            <w:proofErr w:type="spellStart"/>
+            <w:r>
+              <w:t>NoVenta</w:t>
+            </w:r>
+            <w:proofErr w:type="spellEnd"/>
+            <w:r>
+              <w:t xml:space="preserve">, </w:t>
+            </w:r>
+            <w:proofErr w:type="spellStart"/>
+            <w:r>
+              <w:t>FechaRegistro</w:t>
+            </w:r>
+            <w:proofErr w:type="spellEnd"/>
+            <w:r>
+              <w:t>, Total) y CAJA</w:t>
             </w:r>
             <w:r>
               <w:t xml:space="preserve"> </w:t>
             </w:r>
             <w:r>
-              <w:t>(EX-01)</w:t>
-            </w:r>
-            <w:r>
-              <w:t xml:space="preserve">, </w:t>
+              <w:t>(</w:t>
+            </w:r>
+            <w:proofErr w:type="spellStart"/>
+            <w:r>
+              <w:t>NoCaja</w:t>
+            </w:r>
+            <w:proofErr w:type="spellEnd"/>
+            <w:r>
+              <w:t>)</w:t>
+            </w:r>
+            <w:r>
+              <w:t xml:space="preserve"> (EX-01), </w:t>
             </w:r>
             <w:r>
               <w:t xml:space="preserve">muestra la ventana </w:t>
             </w:r>
+            <w:proofErr w:type="spellStart"/>
             <w:r>
               <w:t>Reporte</w:t>
             </w:r>
             <w:r>
-              <w:t xml:space="preserve">VentaView </w:t>
+              <w:t>View</w:t>
+            </w:r>
+            <w:proofErr w:type="spellEnd"/>
+            <w:r>
+              <w:t xml:space="preserve"> </w:t>
             </w:r>
             <w:r>
               <w:t xml:space="preserve">con </w:t>
@@ -325,13 +357,15 @@
               <w:jc w:val="both"/>
             </w:pPr>
             <w:r>
-              <w:t>El sistema envía al cuadro de impresión predeterminada del sistema Windows y cierra la ventana</w:t>
-            </w:r>
-            <w:r>
-              <w:t xml:space="preserve"> </w:t>
-            </w:r>
-            <w:r>
-              <w:t>ReporteVentaView.</w:t>
+              <w:t xml:space="preserve">El sistema envía al cuadro de impresión predeterminada del sistema Windows y cierra la ventana </w:t>
+            </w:r>
+            <w:proofErr w:type="spellStart"/>
+            <w:r>
+              <w:t>ReporteView</w:t>
+            </w:r>
+            <w:proofErr w:type="spellEnd"/>
+            <w:r>
+              <w:t>.</w:t>
             </w:r>
           </w:p>
           <w:p>
@@ -419,9 +453,11 @@
             <w:r>
               <w:t xml:space="preserve"> </w:t>
             </w:r>
-            <w:r>
-              <w:t>ReporteVentaView</w:t>
-            </w:r>
+            <w:proofErr w:type="spellStart"/>
+            <w:r>
+              <w:t>ReporteView</w:t>
+            </w:r>
+            <w:proofErr w:type="spellEnd"/>
             <w:r>
               <w:t>.</w:t>
             </w:r>
@@ -494,9 +530,11 @@
             <w:r>
               <w:t xml:space="preserve">El sistema muestra en pantalla la ventana </w:t>
             </w:r>
+            <w:proofErr w:type="spellStart"/>
             <w:r>
               <w:t>ErrorView</w:t>
             </w:r>
+            <w:proofErr w:type="spellEnd"/>
             <w:r>
               <w:t xml:space="preserve"> con el mensaje “No se pudo conectar a </w:t>
             </w:r>
@@ -536,15 +574,19 @@
             <w:r>
               <w:t xml:space="preserve">El sistema cierra las ventanas </w:t>
             </w:r>
+            <w:proofErr w:type="spellStart"/>
             <w:r>
               <w:t>ErrorView</w:t>
             </w:r>
+            <w:proofErr w:type="spellEnd"/>
             <w:r>
               <w:t xml:space="preserve"> y </w:t>
             </w:r>
-            <w:r>
-              <w:t>ReporteVentaView</w:t>
-            </w:r>
+            <w:proofErr w:type="spellStart"/>
+            <w:r>
+              <w:t>ReporteView</w:t>
+            </w:r>
+            <w:proofErr w:type="spellEnd"/>
             <w:r>
               <w:t xml:space="preserve">. </w:t>
             </w:r>

</xml_diff>

<commit_message>
Add: Seed data, procedure, views and table.
</commit_message>
<xml_diff>
--- a/Documentación/CU-35_ConsultarReporteDeVentas/Descripcion.docx
+++ b/Documentación/CU-35_ConsultarReporteDeVentas/Descripcion.docx
@@ -284,19 +284,49 @@
               <w:t>VENTA (</w:t>
             </w:r>
             <w:r>
-              <w:t>NoVenta, FechaRegistro, Total) y CAJA</w:t>
+              <w:t>n</w:t>
+            </w:r>
+            <w:r>
+              <w:t xml:space="preserve">oVenta, </w:t>
+            </w:r>
+            <w:r>
+              <w:t>f</w:t>
+            </w:r>
+            <w:r>
+              <w:t xml:space="preserve">echaRegistro, </w:t>
+            </w:r>
+            <w:r>
+              <w:t>t</w:t>
+            </w:r>
+            <w:r>
+              <w:t>otal)</w:t>
+            </w:r>
+            <w:r>
+              <w:t>,</w:t>
+            </w:r>
+            <w:r>
+              <w:t xml:space="preserve"> CAJA</w:t>
             </w:r>
             <w:r>
               <w:t xml:space="preserve"> </w:t>
             </w:r>
             <w:r>
-              <w:t>(NoCaja</w:t>
-            </w:r>
-            <w:r>
-              <w:t>, Cajero</w:t>
-            </w:r>
-            <w:r>
-              <w:t>)</w:t>
+              <w:t>(</w:t>
+            </w:r>
+            <w:r>
+              <w:t>n</w:t>
+            </w:r>
+            <w:r>
+              <w:t>oCaja)</w:t>
+            </w:r>
+            <w:r>
+              <w:t xml:space="preserve"> y EMPLEADO</w:t>
+            </w:r>
+            <w:r>
+              <w:t xml:space="preserve"> </w:t>
+            </w:r>
+            <w:r>
+              <w:t>(nombre, apellidoPaterno)</w:t>
             </w:r>
             <w:r>
               <w:t xml:space="preserve"> (EX-01), </w:t>

</xml_diff>